<commit_message>
update layout, abas novas
</commit_message>
<xml_diff>
--- a/modelos/contratoHonorarios.docx
+++ b/modelos/contratoHonorarios.docx
@@ -97,22 +97,20 @@
             <w:r>
               <w:rPr>
                 <w:rFonts w:ascii="Calibri" w:eastAsia="Times New Roman" w:hAnsi="Calibri" w:cs="Calibri"/>
+                <w:color w:val="000000"/>
+                <w:lang w:eastAsia="pt-BR"/>
+              </w:rPr>
+              <w:t>Nome:</w:t>
+            </w:r>
+            <w:r>
+              <w:rPr>
+                <w:rFonts w:ascii="Calibri" w:eastAsia="Times New Roman" w:hAnsi="Calibri" w:cs="Calibri"/>
                 <w:b/>
                 <w:bCs/>
                 <w:color w:val="000000"/>
                 <w:lang w:eastAsia="pt-BR"/>
               </w:rPr>
-              <w:t xml:space="preserve">Nome: </w:t>
-            </w:r>
-            <w:r>
-              <w:rPr>
-                <w:rFonts w:ascii="Calibri" w:eastAsia="Times New Roman" w:hAnsi="Calibri" w:cs="Calibri"/>
-                <w:b/>
-                <w:bCs/>
-                <w:color w:val="000000"/>
-                <w:lang w:eastAsia="pt-BR"/>
-              </w:rPr>
-              <w:t>{{nome}}</w:t>
+              <w:t xml:space="preserve"> {{nome}}</w:t>
             </w:r>
           </w:p>
         </w:tc>
@@ -144,22 +142,20 @@
             <w:r>
               <w:rPr>
                 <w:rFonts w:ascii="Calibri" w:eastAsia="Times New Roman" w:hAnsi="Calibri" w:cs="Calibri"/>
+                <w:color w:val="000000"/>
+                <w:lang w:eastAsia="pt-BR"/>
+              </w:rPr>
+              <w:t>Nacionalidade:</w:t>
+            </w:r>
+            <w:r>
+              <w:rPr>
+                <w:rFonts w:ascii="Calibri" w:eastAsia="Times New Roman" w:hAnsi="Calibri" w:cs="Calibri"/>
                 <w:b/>
                 <w:bCs/>
                 <w:color w:val="000000"/>
                 <w:lang w:eastAsia="pt-BR"/>
               </w:rPr>
-              <w:t xml:space="preserve">Nacionalidade: </w:t>
-            </w:r>
-            <w:r>
-              <w:rPr>
-                <w:rFonts w:ascii="Calibri" w:eastAsia="Times New Roman" w:hAnsi="Calibri" w:cs="Calibri"/>
-                <w:b/>
-                <w:bCs/>
-                <w:color w:val="000000"/>
-                <w:lang w:eastAsia="pt-BR"/>
-              </w:rPr>
-              <w:t>{{nacionalidade}}</w:t>
+              <w:t xml:space="preserve"> {{nacionalidade}}</w:t>
             </w:r>
           </w:p>
         </w:tc>
@@ -194,12 +190,20 @@
             <w:r>
               <w:rPr>
                 <w:rFonts w:ascii="Calibri" w:eastAsia="Times New Roman" w:hAnsi="Calibri" w:cs="Calibri"/>
+                <w:color w:val="000000"/>
+                <w:lang w:eastAsia="pt-BR"/>
+              </w:rPr>
+              <w:t>Estado Civil:</w:t>
+            </w:r>
+            <w:r>
+              <w:rPr>
+                <w:rFonts w:ascii="Calibri" w:eastAsia="Times New Roman" w:hAnsi="Calibri" w:cs="Calibri"/>
                 <w:b/>
                 <w:bCs/>
                 <w:color w:val="000000"/>
                 <w:lang w:eastAsia="pt-BR"/>
               </w:rPr>
-              <w:t>Estado Civil: {{estadoCivil}}</w:t>
+              <w:t xml:space="preserve"> {{estadoCivil}}</w:t>
             </w:r>
           </w:p>
         </w:tc>
@@ -230,12 +234,20 @@
             <w:r>
               <w:rPr>
                 <w:rFonts w:ascii="Calibri" w:eastAsia="Times New Roman" w:hAnsi="Calibri" w:cs="Calibri"/>
+                <w:color w:val="000000"/>
+                <w:lang w:eastAsia="pt-BR"/>
+              </w:rPr>
+              <w:t>Profissão:</w:t>
+            </w:r>
+            <w:r>
+              <w:rPr>
+                <w:rFonts w:ascii="Calibri" w:eastAsia="Times New Roman" w:hAnsi="Calibri" w:cs="Calibri"/>
                 <w:b/>
                 <w:bCs/>
                 <w:color w:val="000000"/>
                 <w:lang w:eastAsia="pt-BR"/>
               </w:rPr>
-              <w:t>Profissão: {{profissao}}</w:t>
+              <w:t xml:space="preserve"> {{profissao}}</w:t>
             </w:r>
           </w:p>
         </w:tc>
@@ -265,12 +277,20 @@
             <w:r>
               <w:rPr>
                 <w:rFonts w:ascii="Calibri" w:eastAsia="Times New Roman" w:hAnsi="Calibri" w:cs="Calibri"/>
+                <w:color w:val="000000"/>
+                <w:lang w:eastAsia="pt-BR"/>
+              </w:rPr>
+              <w:t>FONE:</w:t>
+            </w:r>
+            <w:r>
+              <w:rPr>
+                <w:rFonts w:ascii="Calibri" w:eastAsia="Times New Roman" w:hAnsi="Calibri" w:cs="Calibri"/>
                 <w:b/>
                 <w:bCs/>
                 <w:color w:val="000000"/>
                 <w:lang w:eastAsia="pt-BR"/>
               </w:rPr>
-              <w:t>FONE: {{fone}}</w:t>
+              <w:t xml:space="preserve"> {{fone}}</w:t>
             </w:r>
           </w:p>
         </w:tc>
@@ -307,12 +327,20 @@
             <w:r>
               <w:rPr>
                 <w:rFonts w:ascii="Calibri" w:eastAsia="Times New Roman" w:hAnsi="Calibri" w:cs="Calibri"/>
+                <w:color w:val="000000"/>
+                <w:lang w:eastAsia="pt-BR"/>
+              </w:rPr>
+              <w:t>Nº CPF:</w:t>
+            </w:r>
+            <w:r>
+              <w:rPr>
+                <w:rFonts w:ascii="Calibri" w:eastAsia="Times New Roman" w:hAnsi="Calibri" w:cs="Calibri"/>
                 <w:b/>
                 <w:bCs/>
                 <w:color w:val="000000"/>
                 <w:lang w:eastAsia="pt-BR"/>
               </w:rPr>
-              <w:t xml:space="preserve">Nº CPF: </w:t>
+              <w:t xml:space="preserve"> </w:t>
             </w:r>
             <w:r>
               <w:rPr>
@@ -354,8 +382,6 @@
             <w:r>
               <w:rPr>
                 <w:rFonts w:ascii="Calibri" w:eastAsia="Times New Roman" w:hAnsi="Calibri" w:cs="Calibri"/>
-                <w:b/>
-                <w:bCs/>
                 <w:color w:val="000000"/>
                 <w:lang w:eastAsia="pt-BR"/>
               </w:rPr>
@@ -369,17 +395,7 @@
                 <w:color w:val="000000"/>
                 <w:lang w:eastAsia="pt-BR"/>
               </w:rPr>
-              <w:t xml:space="preserve"> </w:t>
-            </w:r>
-            <w:r>
-              <w:rPr>
-                <w:rFonts w:ascii="Calibri" w:eastAsia="Times New Roman" w:hAnsi="Calibri" w:cs="Calibri"/>
-                <w:b/>
-                <w:bCs/>
-                <w:color w:val="000000"/>
-                <w:lang w:eastAsia="pt-BR"/>
-              </w:rPr>
-              <w:t>{{rg}}</w:t>
+              <w:t xml:space="preserve"> {{rg}}</w:t>
             </w:r>
           </w:p>
         </w:tc>
@@ -416,22 +432,20 @@
             <w:r>
               <w:rPr>
                 <w:rFonts w:ascii="Calibri" w:eastAsia="Times New Roman" w:hAnsi="Calibri" w:cs="Calibri"/>
+                <w:color w:val="000000"/>
+                <w:lang w:eastAsia="pt-BR"/>
+              </w:rPr>
+              <w:t>Endereço:</w:t>
+            </w:r>
+            <w:r>
+              <w:rPr>
+                <w:rFonts w:ascii="Calibri" w:eastAsia="Times New Roman" w:hAnsi="Calibri" w:cs="Calibri"/>
                 <w:b/>
                 <w:bCs/>
                 <w:color w:val="000000"/>
                 <w:lang w:eastAsia="pt-BR"/>
               </w:rPr>
-              <w:t xml:space="preserve">Endereço: </w:t>
-            </w:r>
-            <w:r>
-              <w:rPr>
-                <w:rFonts w:ascii="Calibri" w:eastAsia="Times New Roman" w:hAnsi="Calibri" w:cs="Calibri"/>
-                <w:b/>
-                <w:bCs/>
-                <w:color w:val="000000"/>
-                <w:lang w:eastAsia="pt-BR"/>
-              </w:rPr>
-              <w:t>{{endereco}}</w:t>
+              <w:t xml:space="preserve"> {{endereco}}</w:t>
             </w:r>
           </w:p>
         </w:tc>
@@ -467,22 +481,20 @@
             <w:r>
               <w:rPr>
                 <w:rFonts w:ascii="Calibri" w:eastAsia="Times New Roman" w:hAnsi="Calibri" w:cs="Calibri"/>
+                <w:color w:val="000000"/>
+                <w:lang w:eastAsia="pt-BR"/>
+              </w:rPr>
+              <w:t>Bairro:</w:t>
+            </w:r>
+            <w:r>
+              <w:rPr>
+                <w:rFonts w:ascii="Calibri" w:eastAsia="Times New Roman" w:hAnsi="Calibri" w:cs="Calibri"/>
                 <w:b/>
                 <w:bCs/>
                 <w:color w:val="000000"/>
                 <w:lang w:eastAsia="pt-BR"/>
               </w:rPr>
-              <w:t xml:space="preserve">Bairro: </w:t>
-            </w:r>
-            <w:r>
-              <w:rPr>
-                <w:rFonts w:ascii="Calibri" w:eastAsia="Times New Roman" w:hAnsi="Calibri" w:cs="Calibri"/>
-                <w:b/>
-                <w:bCs/>
-                <w:color w:val="000000"/>
-                <w:lang w:eastAsia="pt-BR"/>
-              </w:rPr>
-              <w:t>{{bairro}}</w:t>
+              <w:t xml:space="preserve"> {{bairro}}</w:t>
             </w:r>
           </w:p>
         </w:tc>
@@ -514,22 +526,20 @@
             <w:r>
               <w:rPr>
                 <w:rFonts w:ascii="Calibri" w:eastAsia="Times New Roman" w:hAnsi="Calibri" w:cs="Calibri"/>
+                <w:color w:val="000000"/>
+                <w:lang w:eastAsia="pt-BR"/>
+              </w:rPr>
+              <w:t>CEP:</w:t>
+            </w:r>
+            <w:r>
+              <w:rPr>
+                <w:rFonts w:ascii="Calibri" w:eastAsia="Times New Roman" w:hAnsi="Calibri" w:cs="Calibri"/>
                 <w:b/>
                 <w:bCs/>
                 <w:color w:val="000000"/>
                 <w:lang w:eastAsia="pt-BR"/>
               </w:rPr>
-              <w:t xml:space="preserve">CEP: </w:t>
-            </w:r>
-            <w:r>
-              <w:rPr>
-                <w:rFonts w:ascii="Calibri" w:eastAsia="Times New Roman" w:hAnsi="Calibri" w:cs="Calibri"/>
-                <w:b/>
-                <w:bCs/>
-                <w:color w:val="000000"/>
-                <w:lang w:eastAsia="pt-BR"/>
-              </w:rPr>
-              <w:t>{{cep}}</w:t>
+              <w:t xml:space="preserve"> {{cep}}</w:t>
             </w:r>
           </w:p>
         </w:tc>
@@ -560,22 +570,20 @@
             <w:r>
               <w:rPr>
                 <w:rFonts w:ascii="Calibri" w:eastAsia="Times New Roman" w:hAnsi="Calibri" w:cs="Calibri"/>
+                <w:color w:val="000000"/>
+                <w:lang w:eastAsia="pt-BR"/>
+              </w:rPr>
+              <w:t>CIDADE:</w:t>
+            </w:r>
+            <w:r>
+              <w:rPr>
+                <w:rFonts w:ascii="Calibri" w:eastAsia="Times New Roman" w:hAnsi="Calibri" w:cs="Calibri"/>
                 <w:b/>
                 <w:bCs/>
                 <w:color w:val="000000"/>
                 <w:lang w:eastAsia="pt-BR"/>
               </w:rPr>
-              <w:t xml:space="preserve">CIDADE: </w:t>
-            </w:r>
-            <w:r>
-              <w:rPr>
-                <w:rFonts w:ascii="Calibri" w:eastAsia="Times New Roman" w:hAnsi="Calibri" w:cs="Calibri"/>
-                <w:b/>
-                <w:bCs/>
-                <w:color w:val="000000"/>
-                <w:lang w:eastAsia="pt-BR"/>
-              </w:rPr>
-              <w:t>{{cidade}}</w:t>
+              <w:t xml:space="preserve"> {{cidade}}</w:t>
             </w:r>
           </w:p>
         </w:tc>
@@ -612,22 +620,20 @@
             <w:r>
               <w:rPr>
                 <w:rFonts w:ascii="Calibri" w:eastAsia="Times New Roman" w:hAnsi="Calibri" w:cs="Calibri"/>
+                <w:color w:val="000000"/>
+                <w:lang w:eastAsia="pt-BR"/>
+              </w:rPr>
+              <w:t>Estado:</w:t>
+            </w:r>
+            <w:r>
+              <w:rPr>
+                <w:rFonts w:ascii="Calibri" w:eastAsia="Times New Roman" w:hAnsi="Calibri" w:cs="Calibri"/>
                 <w:b/>
                 <w:bCs/>
                 <w:color w:val="000000"/>
                 <w:lang w:eastAsia="pt-BR"/>
               </w:rPr>
-              <w:t xml:space="preserve">Estado: </w:t>
-            </w:r>
-            <w:r>
-              <w:rPr>
-                <w:rFonts w:ascii="Calibri" w:eastAsia="Times New Roman" w:hAnsi="Calibri" w:cs="Calibri"/>
-                <w:b/>
-                <w:bCs/>
-                <w:color w:val="000000"/>
-                <w:lang w:eastAsia="pt-BR"/>
-              </w:rPr>
-              <w:t>{{estado}}</w:t>
+              <w:t xml:space="preserve"> {{estado}}</w:t>
             </w:r>
           </w:p>
         </w:tc>
@@ -666,14 +672,13 @@
               </w:rPr>
               <w:t xml:space="preserve">Email: </w:t>
             </w:r>
-            <w:hyperlink r:id="rId7" w:history="1">
+            <w:hyperlink r:id="rId6" w:history="1">
               <w:r>
                 <w:rPr>
                   <w:rStyle w:val="Hyperlink"/>
-                  <w:rFonts w:ascii="Calibri" w:eastAsia="Times New Roman" w:hAnsi="Calibri" w:cs="Calibri"/>
+                  <w:rFonts w:ascii="Calibri" w:hAnsi="Calibri" w:cs="Calibri"/>
                   <w:b/>
                   <w:bCs/>
-                  <w:lang w:eastAsia="pt-BR"/>
                 </w:rPr>
                 <w:t>jeancruz.adv@gmail.com</w:t>
               </w:r>
@@ -1436,16 +1441,7 @@
           <w:sz w:val="24"/>
           <w:szCs w:val="24"/>
         </w:rPr>
-        <w:t>CLÁUSULA TERCEIRA – PRAZO</w:t>
-      </w:r>
-      <w:r>
-        <w:rPr>
-          <w:rFonts w:asciiTheme="majorHAnsi" w:hAnsiTheme="majorHAnsi" w:cstheme="majorHAnsi"/>
-          <w:b/>
-          <w:sz w:val="24"/>
-          <w:szCs w:val="24"/>
-        </w:rPr>
-        <w:t xml:space="preserve"> </w:t>
+        <w:t xml:space="preserve">CLÁUSULA TERCEIRA – PRAZO </w:t>
       </w:r>
       <w:r>
         <w:rPr>
@@ -1547,7 +1543,25 @@
           <w:sz w:val="24"/>
           <w:szCs w:val="24"/>
         </w:rPr>
-        <w:t xml:space="preserve"> ou, ainda, se lhes for revogado o mandato outorgado;</w:t>
+        <w:t xml:space="preserve"> ou, ainda, se lhes for revogado o </w:t>
+      </w:r>
+      <w:proofErr w:type="gramStart"/>
+      <w:r>
+        <w:rPr>
+          <w:rFonts w:asciiTheme="majorHAnsi" w:hAnsiTheme="majorHAnsi" w:cstheme="majorHAnsi"/>
+          <w:sz w:val="24"/>
+          <w:szCs w:val="24"/>
+        </w:rPr>
+        <w:t>mandato</w:t>
+      </w:r>
+      <w:proofErr w:type="gramEnd"/>
+      <w:r>
+        <w:rPr>
+          <w:rFonts w:asciiTheme="majorHAnsi" w:hAnsiTheme="majorHAnsi" w:cstheme="majorHAnsi"/>
+          <w:sz w:val="24"/>
+          <w:szCs w:val="24"/>
+        </w:rPr>
+        <w:t xml:space="preserve"> outorgado;</w:t>
       </w:r>
     </w:p>
     <w:p>
@@ -1662,15 +1676,7 @@
           <w:sz w:val="24"/>
           <w:szCs w:val="24"/>
         </w:rPr>
-        <w:t xml:space="preserve">Jaraguá do Sul/SC, </w:t>
-      </w:r>
-      <w:r>
-        <w:rPr>
-          <w:rFonts w:asciiTheme="majorHAnsi" w:hAnsiTheme="majorHAnsi" w:cstheme="majorHAnsi"/>
-          <w:sz w:val="24"/>
-          <w:szCs w:val="24"/>
-        </w:rPr>
-        <w:t>{{data}}</w:t>
+        <w:t>Jaraguá do Sul/SC, {{data}}</w:t>
       </w:r>
     </w:p>
     <w:p>
@@ -1718,9 +1724,19 @@
           <w:sz w:val="24"/>
           <w:szCs w:val="24"/>
         </w:rPr>
-        <w:t xml:space="preserve">CONTRATADOS: </w:t>
-      </w:r>
-      <w:r>
+        <w:t xml:space="preserve">CONTRATADOS:    </w:t>
+      </w:r>
+      <w:r>
+        <w:rPr>
+          <w:rFonts w:asciiTheme="majorHAnsi" w:hAnsiTheme="majorHAnsi" w:cstheme="majorHAnsi"/>
+          <w:sz w:val="24"/>
+          <w:szCs w:val="24"/>
+        </w:rPr>
+        <w:t>_____________________________</w:t>
+      </w:r>
+    </w:p>
+    <w:p>
+      <w:pPr>
         <w:rPr>
           <w:rFonts w:asciiTheme="majorHAnsi" w:hAnsiTheme="majorHAnsi" w:cstheme="majorHAnsi"/>
           <w:b/>
@@ -1728,19 +1744,8 @@
           <w:sz w:val="24"/>
           <w:szCs w:val="24"/>
         </w:rPr>
-        <w:t xml:space="preserve">   </w:t>
-      </w:r>
-      <w:r>
-        <w:rPr>
-          <w:rFonts w:asciiTheme="majorHAnsi" w:hAnsiTheme="majorHAnsi" w:cstheme="majorHAnsi"/>
-          <w:sz w:val="24"/>
-          <w:szCs w:val="24"/>
-        </w:rPr>
-        <w:t>_____________________________</w:t>
-      </w:r>
-    </w:p>
-    <w:p>
-      <w:pPr>
+      </w:pPr>
+      <w:r>
         <w:rPr>
           <w:rFonts w:asciiTheme="majorHAnsi" w:hAnsiTheme="majorHAnsi" w:cstheme="majorHAnsi"/>
           <w:b/>
@@ -1748,15 +1753,6 @@
           <w:sz w:val="24"/>
           <w:szCs w:val="24"/>
         </w:rPr>
-      </w:pPr>
-      <w:r>
-        <w:rPr>
-          <w:rFonts w:asciiTheme="majorHAnsi" w:hAnsiTheme="majorHAnsi" w:cstheme="majorHAnsi"/>
-          <w:b/>
-          <w:bCs/>
-          <w:sz w:val="24"/>
-          <w:szCs w:val="24"/>
-        </w:rPr>
         <w:t>JEAN PABLO CRUZ SOCIEDADE INDIVIDUAL DE ADVOCACIA</w:t>
       </w:r>
     </w:p>
@@ -1831,13 +1827,18 @@
         <w:t xml:space="preserve">CPF:                                                      CPF: </w:t>
       </w:r>
     </w:p>
+    <w:p>
+      <w:r>
+        <w:t xml:space="preserve"> </w:t>
+      </w:r>
+    </w:p>
     <w:sectPr>
-      <w:headerReference w:type="even" r:id="rId8"/>
-      <w:headerReference w:type="default" r:id="rId9"/>
-      <w:footerReference w:type="default" r:id="rId10"/>
-      <w:headerReference w:type="first" r:id="rId11"/>
+      <w:headerReference w:type="even" r:id="rId7"/>
+      <w:headerReference w:type="default" r:id="rId8"/>
+      <w:footerReference w:type="default" r:id="rId9"/>
+      <w:headerReference w:type="first" r:id="rId10"/>
       <w:pgSz w:w="11906" w:h="16838"/>
-      <w:pgMar w:top="567" w:right="1134" w:bottom="1134" w:left="567" w:header="1191" w:footer="57" w:gutter="0"/>
+      <w:pgMar w:top="1701" w:right="720" w:bottom="1418" w:left="720" w:header="0" w:footer="0" w:gutter="0"/>
       <w:cols w:space="708"/>
       <w:docGrid w:linePitch="360"/>
     </w:sectPr>
@@ -1875,40 +1876,8 @@
   <w:p>
     <w:pPr>
       <w:pStyle w:val="Rodap"/>
-      <w:jc w:val="center"/>
-      <w:rPr>
-        <w:color w:val="00364C"/>
-        <w:sz w:val="16"/>
-        <w:szCs w:val="16"/>
-      </w:rPr>
+      <w:ind w:left="-1701" w:firstLine="1701"/>
     </w:pPr>
-    <w:r>
-      <w:rPr>
-        <w:color w:val="00364C"/>
-        <w:sz w:val="16"/>
-        <w:szCs w:val="16"/>
-      </w:rPr>
-      <w:t>Santa Catarina: Rua Domingos da Nova, 462, sala 12, Centro, Jaraguá do Sul/SC - CEP: 89251-640 (47) 3373.4583</w:t>
-    </w:r>
-  </w:p>
-  <w:p>
-    <w:pPr>
-      <w:pStyle w:val="Rodap"/>
-      <w:jc w:val="center"/>
-      <w:rPr>
-        <w:color w:val="00364C"/>
-        <w:sz w:val="16"/>
-        <w:szCs w:val="16"/>
-      </w:rPr>
-    </w:pPr>
-    <w:r>
-      <w:rPr>
-        <w:color w:val="00364C"/>
-        <w:sz w:val="16"/>
-        <w:szCs w:val="16"/>
-      </w:rPr>
-      <w:t>Atendimento virtual em todo território Nacional.</w:t>
-    </w:r>
   </w:p>
 </w:ftr>
 </file>
@@ -1948,7 +1917,7 @@
       <w:rPr>
         <w:noProof/>
       </w:rPr>
-      <w:pict w14:anchorId="5047DBA1">
+      <w:pict w14:anchorId="5C36DD99">
         <v:shapetype id="_x0000_t75" coordsize="21600,21600" o:spt="75" o:preferrelative="t" path="m@4@5l@4@11@9@11@9@5xe" filled="f" stroked="f">
           <v:stroke joinstyle="miter"/>
           <v:formulas>
@@ -1968,8 +1937,8 @@
           <v:path o:extrusionok="f" gradientshapeok="t" o:connecttype="rect"/>
           <o:lock v:ext="edit" aspectratio="t"/>
         </v:shapetype>
-        <v:shape id="WordPictureWatermark4592532" o:spid="_x0000_s1029" type="#_x0000_t75" style="position:absolute;margin-left:0;margin-top:0;width:276.75pt;height:308.25pt;z-index:-251656192;mso-position-horizontal:center;mso-position-horizontal-relative:margin;mso-position-vertical:center;mso-position-vertical-relative:margin" o:allowincell="f">
-          <v:imagedata r:id="rId1" o:title="MarcaDAgua"/>
+        <v:shape id="WordPictureWatermark1836084376" o:spid="_x0000_s1029" type="#_x0000_t75" style="position:absolute;margin-left:0;margin-top:0;width:595.45pt;height:841.9pt;z-index:-251657216;mso-position-horizontal:center;mso-position-horizontal-relative:margin;mso-position-vertical:center;mso-position-vertical-relative:margin" o:allowincell="f">
+          <v:imagedata r:id="rId1" o:title="timbrado novo-01"/>
           <w10:wrap anchorx="margin" anchory="margin"/>
         </v:shape>
       </w:pict>
@@ -1983,74 +1952,12 @@
   <w:p>
     <w:pPr>
       <w:pStyle w:val="Cabealho"/>
-      <w:ind w:firstLine="4956"/>
     </w:pPr>
     <w:r>
       <w:rPr>
         <w:noProof/>
-        <w:lang w:eastAsia="pt-BR"/>
       </w:rPr>
-      <w:drawing>
-        <wp:anchor distT="0" distB="0" distL="114300" distR="114300" simplePos="0" relativeHeight="251658240" behindDoc="0" locked="0" layoutInCell="1" allowOverlap="1" wp14:anchorId="6FC19F21" wp14:editId="7202A78D">
-          <wp:simplePos x="0" y="0"/>
-          <wp:positionH relativeFrom="margin">
-            <wp:posOffset>2439670</wp:posOffset>
-          </wp:positionH>
-          <wp:positionV relativeFrom="margin">
-            <wp:posOffset>-843280</wp:posOffset>
-          </wp:positionV>
-          <wp:extent cx="1666875" cy="694055"/>
-          <wp:effectExtent l="0" t="0" r="9525" b="0"/>
-          <wp:wrapSquare wrapText="bothSides"/>
-          <wp:docPr id="2" name="Imagem 2" descr="Uma imagem contendo desenho, mesa&#10;&#10;Descrição gerada automaticamente"/>
-          <wp:cNvGraphicFramePr>
-            <a:graphicFrameLocks xmlns:a="http://schemas.openxmlformats.org/drawingml/2006/main" noChangeAspect="1"/>
-          </wp:cNvGraphicFramePr>
-          <a:graphic xmlns:a="http://schemas.openxmlformats.org/drawingml/2006/main">
-            <a:graphicData uri="http://schemas.openxmlformats.org/drawingml/2006/picture">
-              <pic:pic xmlns:pic="http://schemas.openxmlformats.org/drawingml/2006/picture">
-                <pic:nvPicPr>
-                  <pic:cNvPr id="1" name="Cabecalho.jpg"/>
-                  <pic:cNvPicPr/>
-                </pic:nvPicPr>
-                <pic:blipFill>
-                  <a:blip r:embed="rId1">
-                    <a:extLst>
-                      <a:ext uri="{28A0092B-C50C-407E-A947-70E740481C1C}">
-                        <a14:useLocalDpi xmlns:a14="http://schemas.microsoft.com/office/drawing/2010/main" val="0"/>
-                      </a:ext>
-                    </a:extLst>
-                  </a:blip>
-                  <a:stretch>
-                    <a:fillRect/>
-                  </a:stretch>
-                </pic:blipFill>
-                <pic:spPr>
-                  <a:xfrm>
-                    <a:off x="0" y="0"/>
-                    <a:ext cx="1666875" cy="694055"/>
-                  </a:xfrm>
-                  <a:prstGeom prst="rect">
-                    <a:avLst/>
-                  </a:prstGeom>
-                </pic:spPr>
-              </pic:pic>
-            </a:graphicData>
-          </a:graphic>
-          <wp14:sizeRelH relativeFrom="margin">
-            <wp14:pctWidth>0</wp14:pctWidth>
-          </wp14:sizeRelH>
-          <wp14:sizeRelV relativeFrom="margin">
-            <wp14:pctHeight>0</wp14:pctHeight>
-          </wp14:sizeRelV>
-        </wp:anchor>
-      </w:drawing>
-    </w:r>
-    <w:r>
-      <w:rPr>
-        <w:noProof/>
-      </w:rPr>
-      <w:pict w14:anchorId="6AE2C215">
+      <w:pict w14:anchorId="129DA881">
         <v:shapetype id="_x0000_t75" coordsize="21600,21600" o:spt="75" o:preferrelative="t" path="m@4@5l@4@11@9@11@9@5xe" filled="f" stroked="f">
           <v:stroke joinstyle="miter"/>
           <v:formulas>
@@ -2070,14 +1977,11 @@
           <v:path o:extrusionok="f" gradientshapeok="t" o:connecttype="rect"/>
           <o:lock v:ext="edit" aspectratio="t"/>
         </v:shapetype>
-        <v:shape id="WordPictureWatermark4592533" o:spid="_x0000_s1030" type="#_x0000_t75" style="position:absolute;left:0;text-align:left;margin-left:0;margin-top:0;width:276.75pt;height:308.25pt;z-index:-251655168;mso-position-horizontal:center;mso-position-horizontal-relative:margin;mso-position-vertical:center;mso-position-vertical-relative:margin" o:allowincell="f">
-          <v:imagedata r:id="rId2" o:title="MarcaDAgua"/>
+        <v:shape id="WordPictureWatermark1836084377" o:spid="_x0000_s1030" type="#_x0000_t75" style="position:absolute;margin-left:-36.85pt;margin-top:-80.7pt;width:595.45pt;height:841.9pt;z-index:-251656192;mso-position-horizontal-relative:margin;mso-position-vertical-relative:margin" o:allowincell="f">
+          <v:imagedata r:id="rId1" o:title="timbrado novo-01"/>
           <w10:wrap anchorx="margin" anchory="margin"/>
         </v:shape>
       </w:pict>
-    </w:r>
-    <w:r>
-      <w:t>F1</w:t>
     </w:r>
   </w:p>
 </w:hdr>
@@ -2093,7 +1997,7 @@
       <w:rPr>
         <w:noProof/>
       </w:rPr>
-      <w:pict w14:anchorId="183C9532">
+      <w:pict w14:anchorId="7B10541D">
         <v:shapetype id="_x0000_t75" coordsize="21600,21600" o:spt="75" o:preferrelative="t" path="m@4@5l@4@11@9@11@9@5xe" filled="f" stroked="f">
           <v:stroke joinstyle="miter"/>
           <v:formulas>
@@ -2113,8 +2017,8 @@
           <v:path o:extrusionok="f" gradientshapeok="t" o:connecttype="rect"/>
           <o:lock v:ext="edit" aspectratio="t"/>
         </v:shapetype>
-        <v:shape id="WordPictureWatermark4592531" o:spid="_x0000_s1028" type="#_x0000_t75" style="position:absolute;margin-left:0;margin-top:0;width:276.75pt;height:308.25pt;z-index:-251657216;mso-position-horizontal:center;mso-position-horizontal-relative:margin;mso-position-vertical:center;mso-position-vertical-relative:margin" o:allowincell="f">
-          <v:imagedata r:id="rId1" o:title="MarcaDAgua"/>
+        <v:shape id="WordPictureWatermark1836084375" o:spid="_x0000_s1028" type="#_x0000_t75" style="position:absolute;margin-left:0;margin-top:0;width:595.45pt;height:841.9pt;z-index:-251658240;mso-position-horizontal:center;mso-position-horizontal-relative:margin;mso-position-vertical:center;mso-position-vertical-relative:margin" o:allowincell="f">
+          <v:imagedata r:id="rId1" o:title="timbrado novo-01"/>
           <w10:wrap anchorx="margin" anchory="margin"/>
         </v:shape>
       </w:pict>
@@ -2129,9 +2033,11 @@
     <w:rPrDefault>
       <w:rPr>
         <w:rFonts w:asciiTheme="minorHAnsi" w:eastAsiaTheme="minorHAnsi" w:hAnsiTheme="minorHAnsi" w:cstheme="minorBidi"/>
+        <w:kern w:val="2"/>
         <w:sz w:val="22"/>
         <w:szCs w:val="22"/>
         <w:lang w:val="pt-BR" w:eastAsia="en-US" w:bidi="ar-SA"/>
+        <w14:ligatures w14:val="standardContextual"/>
       </w:rPr>
     </w:rPrDefault>
     <w:pPrDefault>
@@ -2521,10 +2427,14 @@
   <w:style w:type="paragraph" w:default="1" w:styleId="Normal">
     <w:name w:val="Normal"/>
     <w:qFormat/>
-    <w:rsid w:val="00672E94"/>
+    <w:rsid w:val="007C062C"/>
     <w:pPr>
       <w:spacing w:after="200" w:line="276" w:lineRule="auto"/>
     </w:pPr>
+    <w:rPr>
+      <w:kern w:val="0"/>
+      <w14:ligatures w14:val="none"/>
+    </w:rPr>
   </w:style>
   <w:style w:type="character" w:default="1" w:styleId="Fontepargpadro">
     <w:name w:val="Default Paragraph Font"/>
@@ -2559,7 +2469,7 @@
     <w:link w:val="CabealhoChar"/>
     <w:uiPriority w:val="99"/>
     <w:unhideWhenUsed/>
-    <w:rsid w:val="00EA7DB8"/>
+    <w:rsid w:val="00FE48E0"/>
     <w:pPr>
       <w:tabs>
         <w:tab w:val="center" w:pos="4252"/>
@@ -2567,13 +2477,17 @@
       </w:tabs>
       <w:spacing w:after="0" w:line="240" w:lineRule="auto"/>
     </w:pPr>
+    <w:rPr>
+      <w:kern w:val="2"/>
+      <w14:ligatures w14:val="standardContextual"/>
+    </w:rPr>
   </w:style>
   <w:style w:type="character" w:customStyle="1" w:styleId="CabealhoChar">
     <w:name w:val="Cabeçalho Char"/>
     <w:basedOn w:val="Fontepargpadro"/>
     <w:link w:val="Cabealho"/>
     <w:uiPriority w:val="99"/>
-    <w:rsid w:val="00EA7DB8"/>
+    <w:rsid w:val="00FE48E0"/>
   </w:style>
   <w:style w:type="paragraph" w:styleId="Rodap">
     <w:name w:val="footer"/>
@@ -2581,7 +2495,7 @@
     <w:link w:val="RodapChar"/>
     <w:uiPriority w:val="99"/>
     <w:unhideWhenUsed/>
-    <w:rsid w:val="00EA7DB8"/>
+    <w:rsid w:val="00FE48E0"/>
     <w:pPr>
       <w:tabs>
         <w:tab w:val="center" w:pos="4252"/>
@@ -2589,17 +2503,21 @@
       </w:tabs>
       <w:spacing w:after="0" w:line="240" w:lineRule="auto"/>
     </w:pPr>
+    <w:rPr>
+      <w:kern w:val="2"/>
+      <w14:ligatures w14:val="standardContextual"/>
+    </w:rPr>
   </w:style>
   <w:style w:type="character" w:customStyle="1" w:styleId="RodapChar">
     <w:name w:val="Rodapé Char"/>
     <w:basedOn w:val="Fontepargpadro"/>
     <w:link w:val="Rodap"/>
     <w:uiPriority w:val="99"/>
-    <w:rsid w:val="00EA7DB8"/>
+    <w:rsid w:val="00FE48E0"/>
   </w:style>
   <w:style w:type="paragraph" w:customStyle="1" w:styleId="Default">
     <w:name w:val="Default"/>
-    <w:rsid w:val="002760A9"/>
+    <w:rsid w:val="007C062C"/>
     <w:pPr>
       <w:autoSpaceDE w:val="0"/>
       <w:autoSpaceDN w:val="0"/>
@@ -2609,30 +2527,63 @@
     <w:rPr>
       <w:rFonts w:ascii="Century Gothic" w:eastAsia="Times New Roman" w:hAnsi="Century Gothic" w:cs="Century Gothic"/>
       <w:color w:val="000000"/>
+      <w:kern w:val="0"/>
       <w:sz w:val="24"/>
       <w:szCs w:val="24"/>
       <w:lang w:eastAsia="pt-BR"/>
+      <w14:ligatures w14:val="none"/>
     </w:rPr>
+  </w:style>
+  <w:style w:type="character" w:styleId="Hyperlink">
+    <w:name w:val="Hyperlink"/>
+    <w:basedOn w:val="Fontepargpadro"/>
+    <w:uiPriority w:val="99"/>
+    <w:unhideWhenUsed/>
+    <w:rsid w:val="007C062C"/>
+    <w:rPr>
+      <w:color w:val="0563C1" w:themeColor="hyperlink"/>
+      <w:u w:val="single"/>
+    </w:rPr>
+  </w:style>
+  <w:style w:type="paragraph" w:styleId="SemEspaamento">
+    <w:name w:val="No Spacing"/>
+    <w:uiPriority w:val="1"/>
+    <w:qFormat/>
+    <w:rsid w:val="007C062C"/>
+    <w:pPr>
+      <w:spacing w:after="0" w:line="240" w:lineRule="auto"/>
+    </w:pPr>
+    <w:rPr>
+      <w:kern w:val="0"/>
+      <w14:ligatures w14:val="none"/>
+    </w:rPr>
+  </w:style>
+  <w:style w:type="character" w:customStyle="1" w:styleId="msg-contentt">
+    <w:name w:val="msg-contentt"/>
+    <w:basedOn w:val="Fontepargpadro"/>
+    <w:rsid w:val="007C062C"/>
   </w:style>
   <w:style w:type="paragraph" w:customStyle="1" w:styleId="Corpo">
     <w:name w:val="Corpo"/>
-    <w:rsid w:val="002760A9"/>
+    <w:rsid w:val="00395177"/>
     <w:pPr>
       <w:spacing w:after="0" w:line="240" w:lineRule="auto"/>
     </w:pPr>
     <w:rPr>
       <w:rFonts w:ascii="Times New Roman" w:eastAsia="Times New Roman" w:hAnsi="Times New Roman" w:cs="Times New Roman"/>
       <w:color w:val="000000"/>
+      <w:kern w:val="0"/>
       <w:sz w:val="24"/>
       <w:szCs w:val="20"/>
       <w:lang w:eastAsia="pt-BR"/>
+      <w14:ligatures w14:val="none"/>
     </w:rPr>
   </w:style>
   <w:style w:type="paragraph" w:styleId="Recuodecorpodetexto">
     <w:name w:val="Body Text Indent"/>
     <w:basedOn w:val="Normal"/>
     <w:link w:val="RecuodecorpodetextoChar"/>
-    <w:rsid w:val="002760A9"/>
+    <w:rsid w:val="00395177"/>
     <w:pPr>
       <w:spacing w:after="0" w:line="288" w:lineRule="auto"/>
       <w:ind w:firstLine="2880"/>
@@ -2649,35 +2600,21 @@
     <w:name w:val="Recuo de corpo de texto Char"/>
     <w:basedOn w:val="Fontepargpadro"/>
     <w:link w:val="Recuodecorpodetexto"/>
-    <w:rsid w:val="002760A9"/>
+    <w:rsid w:val="00395177"/>
     <w:rPr>
       <w:rFonts w:ascii="Times New Roman" w:eastAsia="Times New Roman" w:hAnsi="Times New Roman" w:cs="Times New Roman"/>
+      <w:kern w:val="0"/>
       <w:sz w:val="24"/>
       <w:szCs w:val="24"/>
       <w:lang w:eastAsia="pt-BR"/>
-    </w:rPr>
-  </w:style>
-  <w:style w:type="paragraph" w:styleId="NormalWeb">
-    <w:name w:val="Normal (Web)"/>
-    <w:basedOn w:val="Normal"/>
-    <w:uiPriority w:val="99"/>
-    <w:unhideWhenUsed/>
-    <w:rsid w:val="008C0A1D"/>
-    <w:pPr>
-      <w:spacing w:before="100" w:beforeAutospacing="1" w:after="100" w:afterAutospacing="1" w:line="240" w:lineRule="auto"/>
-    </w:pPr>
-    <w:rPr>
-      <w:rFonts w:ascii="Century Gothic" w:eastAsia="Times New Roman" w:hAnsi="Century Gothic" w:cs="Times New Roman"/>
-      <w:sz w:val="24"/>
-      <w:szCs w:val="24"/>
-      <w:lang w:eastAsia="pt-BR"/>
+      <w14:ligatures w14:val="none"/>
     </w:rPr>
   </w:style>
   <w:style w:type="paragraph" w:customStyle="1" w:styleId="p1">
     <w:name w:val="p1"/>
     <w:basedOn w:val="Normal"/>
     <w:link w:val="p1Char"/>
-    <w:rsid w:val="008C0A1D"/>
+    <w:rsid w:val="00395177"/>
     <w:pPr>
       <w:spacing w:before="100" w:beforeAutospacing="1" w:after="100" w:afterAutospacing="1" w:line="240" w:lineRule="auto"/>
       <w:jc w:val="both"/>
@@ -2693,101 +2630,14 @@
     <w:name w:val="p1 Char"/>
     <w:link w:val="p1"/>
     <w:locked/>
-    <w:rsid w:val="008C0A1D"/>
+    <w:rsid w:val="00395177"/>
     <w:rPr>
       <w:rFonts w:ascii="Times New Roman" w:eastAsia="Times New Roman" w:hAnsi="Times New Roman" w:cs="Times New Roman"/>
+      <w:kern w:val="0"/>
       <w:sz w:val="24"/>
       <w:szCs w:val="24"/>
       <w:lang w:eastAsia="pt-BR"/>
-    </w:rPr>
-  </w:style>
-  <w:style w:type="paragraph" w:customStyle="1" w:styleId="Normal-Giuly">
-    <w:name w:val="Normal - Giuly"/>
-    <w:basedOn w:val="p1"/>
-    <w:uiPriority w:val="99"/>
-    <w:qFormat/>
-    <w:rsid w:val="008C0A1D"/>
-    <w:pPr>
-      <w:spacing w:before="0" w:beforeAutospacing="0" w:after="0" w:afterAutospacing="0" w:line="360" w:lineRule="auto"/>
-    </w:pPr>
-    <w:rPr>
-      <w:rFonts w:ascii="Gadugi" w:hAnsi="Gadugi" w:cs="Courier New"/>
-      <w:sz w:val="18"/>
-      <w:szCs w:val="18"/>
-    </w:rPr>
-  </w:style>
-  <w:style w:type="character" w:styleId="Hyperlink">
-    <w:name w:val="Hyperlink"/>
-    <w:basedOn w:val="Fontepargpadro"/>
-    <w:uiPriority w:val="99"/>
-    <w:unhideWhenUsed/>
-    <w:rsid w:val="004F2B72"/>
-    <w:rPr>
-      <w:color w:val="0563C1" w:themeColor="hyperlink"/>
-      <w:u w:val="single"/>
-    </w:rPr>
-  </w:style>
-  <w:style w:type="character" w:customStyle="1" w:styleId="MenoPendente1">
-    <w:name w:val="Menção Pendente1"/>
-    <w:basedOn w:val="Fontepargpadro"/>
-    <w:uiPriority w:val="99"/>
-    <w:semiHidden/>
-    <w:unhideWhenUsed/>
-    <w:rsid w:val="004F2B72"/>
-    <w:rPr>
-      <w:color w:val="605E5C"/>
-      <w:shd w:val="clear" w:color="auto" w:fill="E1DFDD"/>
-    </w:rPr>
-  </w:style>
-  <w:style w:type="paragraph" w:styleId="Textodebalo">
-    <w:name w:val="Balloon Text"/>
-    <w:basedOn w:val="Normal"/>
-    <w:link w:val="TextodebaloChar"/>
-    <w:uiPriority w:val="99"/>
-    <w:semiHidden/>
-    <w:unhideWhenUsed/>
-    <w:rsid w:val="00520D72"/>
-    <w:pPr>
-      <w:spacing w:after="0" w:line="240" w:lineRule="auto"/>
-    </w:pPr>
-    <w:rPr>
-      <w:rFonts w:ascii="Segoe UI" w:hAnsi="Segoe UI" w:cs="Segoe UI"/>
-      <w:sz w:val="18"/>
-      <w:szCs w:val="18"/>
-    </w:rPr>
-  </w:style>
-  <w:style w:type="character" w:customStyle="1" w:styleId="TextodebaloChar">
-    <w:name w:val="Texto de balão Char"/>
-    <w:basedOn w:val="Fontepargpadro"/>
-    <w:link w:val="Textodebalo"/>
-    <w:uiPriority w:val="99"/>
-    <w:semiHidden/>
-    <w:rsid w:val="00520D72"/>
-    <w:rPr>
-      <w:rFonts w:ascii="Segoe UI" w:hAnsi="Segoe UI" w:cs="Segoe UI"/>
-      <w:sz w:val="18"/>
-      <w:szCs w:val="18"/>
-    </w:rPr>
-  </w:style>
-  <w:style w:type="paragraph" w:styleId="SemEspaamento">
-    <w:name w:val="No Spacing"/>
-    <w:uiPriority w:val="1"/>
-    <w:qFormat/>
-    <w:rsid w:val="00B64829"/>
-    <w:pPr>
-      <w:spacing w:after="0" w:line="240" w:lineRule="auto"/>
-    </w:pPr>
-  </w:style>
-  <w:style w:type="character" w:styleId="MenoPendente">
-    <w:name w:val="Unresolved Mention"/>
-    <w:basedOn w:val="Fontepargpadro"/>
-    <w:uiPriority w:val="99"/>
-    <w:semiHidden/>
-    <w:unhideWhenUsed/>
-    <w:rsid w:val="00A97E55"/>
-    <w:rPr>
-      <w:color w:val="605E5C"/>
-      <w:shd w:val="clear" w:color="auto" w:fill="E1DFDD"/>
+      <w14:ligatures w14:val="none"/>
     </w:rPr>
   </w:style>
 </w:styles>
@@ -3086,16 +2936,4 @@
     </a:ext>
   </a:extLst>
 </a:theme>
-</file>
-
-<file path=customXml/item1.xml><?xml version="1.0" encoding="utf-8"?>
-<b:Sources xmlns:b="http://schemas.openxmlformats.org/officeDocument/2006/bibliography" xmlns="http://schemas.openxmlformats.org/officeDocument/2006/bibliography" SelectedStyle="\APASixthEditionOfficeOnline.xsl" StyleName="APA" Version="6"/>
-</file>
-
-<file path=customXml/itemProps1.xml><?xml version="1.0" encoding="utf-8"?>
-<ds:datastoreItem xmlns:ds="http://schemas.openxmlformats.org/officeDocument/2006/customXml" ds:itemID="{BEEF53D4-48E3-4926-A496-D76FE5C2201E}">
-  <ds:schemaRefs>
-    <ds:schemaRef ds:uri="http://schemas.openxmlformats.org/officeDocument/2006/bibliography"/>
-  </ds:schemaRefs>
-</ds:datastoreItem>
 </file>
</xml_diff>